<commit_message>
I'm literally dying inside this is pain
</commit_message>
<xml_diff>
--- a/Prog session 1/Outils et matériels/TP recherche/NAI.docx
+++ b/Prog session 1/Outils et matériels/TP recherche/NAI.docx
@@ -201,6 +201,11 @@
       </w:hyperlink>
     </w:p>
     <w:p>
+      <w:pPr>
+        <w:rPr>
+          <w:rStyle w:val="Lienhypertexte"/>
+        </w:rPr>
+      </w:pPr>
       <w:hyperlink r:id="rId11" w:history="1">
         <w:r>
           <w:rPr>
@@ -210,7 +215,102 @@
         </w:r>
       </w:hyperlink>
     </w:p>
+    <w:p>
+      <w:hyperlink r:id="rId12" w:anchor=":~:text=Nvidia%20Corporation%20is%20a%20technology,headquartered%20in%20Santa%20Clara%2C%20Calif" w:history="1">
+        <w:r>
+          <w:rPr>
+            <w:rStyle w:val="Lienhypertexte"/>
+          </w:rPr>
+          <w:t>https://www.techtarget.com/whatis/definition/NVIDIA#:~:text=Nvidia%20Corporation%20is%20a%20technology,headquartered%20in%20Santa%20Clara%2C%20Calif</w:t>
+        </w:r>
+      </w:hyperlink>
+      <w:r>
+        <w:t>.</w:t>
+      </w:r>
+    </w:p>
+    <w:p>
+      <w:hyperlink r:id="rId13" w:history="1">
+        <w:r>
+          <w:rPr>
+            <w:rStyle w:val="Lienhypertexte"/>
+          </w:rPr>
+          <w:t>https://www.cherryservers.com/blog/everything-you-need-to-know-about-gpu-architecture</w:t>
+        </w:r>
+      </w:hyperlink>
+    </w:p>
+    <w:p>
+      <w:hyperlink r:id="rId14" w:history="1">
+        <w:r>
+          <w:rPr>
+            <w:rStyle w:val="Lienhypertexte"/>
+          </w:rPr>
+          <w:t>https://www.nvidia.com/en-us/geforce/ada-lovelace-architecture/</w:t>
+        </w:r>
+      </w:hyperlink>
+    </w:p>
+    <w:p>
+      <w:hyperlink r:id="rId15" w:history="1">
+        <w:r>
+          <w:rPr>
+            <w:rStyle w:val="Lienhypertexte"/>
+          </w:rPr>
+          <w:t>https://www.tomshardware.com/features/nvidia-ada-lovelace-and-geforce-rtx-40-series-everything-we-know</w:t>
+        </w:r>
+      </w:hyperlink>
+    </w:p>
+    <w:p>
+      <w:pPr>
+        <w:rPr>
+          <w:rStyle w:val="Lienhypertexte"/>
+        </w:rPr>
+      </w:pPr>
+      <w:hyperlink r:id="rId16" w:history="1">
+        <w:r>
+          <w:rPr>
+            <w:rStyle w:val="Lienhypertexte"/>
+          </w:rPr>
+          <w:t>https://www.digitaltrends.com/computing/what-is-a-teraflop/</w:t>
+        </w:r>
+      </w:hyperlink>
+    </w:p>
+    <w:p>
+      <w:hyperlink r:id="rId17" w:history="1">
+        <w:r>
+          <w:rPr>
+            <w:rStyle w:val="Lienhypertexte"/>
+          </w:rPr>
+          <w:t>https://www.amd.com/en/technologies/zen-core</w:t>
+        </w:r>
+      </w:hyperlink>
+    </w:p>
+    <w:p>
+      <w:hyperlink r:id="rId18" w:history="1">
+        <w:r>
+          <w:rPr>
+            <w:rStyle w:val="Lienhypertexte"/>
+          </w:rPr>
+          <w:t>http://www.ordinateur.cc/Mat%C3%A9riel/Ordinateurs-de-bureau/28225.html</w:t>
+        </w:r>
+      </w:hyperlink>
+    </w:p>
     <w:p/>
+    <w:p/>
+    <w:p>
+      <w:pPr>
+        <w:rPr>
+          <w:b/>
+          <w:bCs/>
+        </w:rPr>
+      </w:pPr>
+      <w:r>
+        <w:rPr>
+          <w:b/>
+          <w:bCs/>
+        </w:rPr>
+        <w:lastRenderedPageBreak/>
+        <w:t>Introduction</w:t>
+      </w:r>
+    </w:p>
     <w:p>
       <w:r>
         <w:t xml:space="preserve">Ce travail a pour objectif d’identifier les caractéristiques des différents principaux fabricants </w:t>
@@ -277,11 +377,7 @@
         <w:t xml:space="preserve"> plus fluide. </w:t>
       </w:r>
       <w:r>
-        <w:t xml:space="preserve">Le processeur graphique n’est qu’une petite pièce d’un plus grand tout, soit la carte </w:t>
-      </w:r>
-      <w:r>
-        <w:lastRenderedPageBreak/>
-        <w:t>graphique ou parfois même le CPU</w:t>
+        <w:t>Le processeur graphique n’est qu’une petite pièce d’un plus grand tout, soit la carte graphique ou parfois même le CPU</w:t>
       </w:r>
       <w:r>
         <w:t>, il</w:t>
@@ -474,7 +570,11 @@
         <w:t xml:space="preserve">el que les textures, plus tard dans le traitement. </w:t>
       </w:r>
       <w:r>
-        <w:t xml:space="preserve">Le deuxième groupe commence avec la rastérisation, qui renvoi plusieurs fragments de l’image à une unité qui les traite et les combine. Finalement les valeurs de couleur de chaque fragment </w:t>
+        <w:t xml:space="preserve">Le deuxième groupe commence avec la rastérisation, qui renvoi </w:t>
+      </w:r>
+      <w:r>
+        <w:lastRenderedPageBreak/>
+        <w:t xml:space="preserve">plusieurs fragments de l’image à une unité qui les traite et les combine. Finalement les valeurs de couleur de chaque fragment </w:t>
       </w:r>
       <w:r>
         <w:t>sont</w:t>
@@ -509,26 +609,512 @@
       <w:r>
         <w:br/>
       </w:r>
-      <w:proofErr w:type="spellStart"/>
       <w:r>
         <w:rPr>
           <w:b/>
           <w:bCs/>
         </w:rPr>
+        <w:t>Ada Lovelace</w:t>
+      </w:r>
+      <w:r>
+        <w:br/>
+      </w:r>
+      <w:r>
+        <w:br/>
+      </w:r>
+      <w:proofErr w:type="spellStart"/>
+      <w:r>
         <w:t>Nvidia</w:t>
       </w:r>
       <w:proofErr w:type="spellEnd"/>
       <w:r>
-        <w:br/>
-      </w:r>
-      <w:r>
-        <w:br/>
-      </w:r>
-      <w:r>
-        <w:br/>
-      </w:r>
-    </w:p>
-    <w:p/>
+        <w:t xml:space="preserve"> est la compagnie productrice de GPU discret la plus connu, ainsi que la plus répandu à travers les machines de consommateurs autour du globe. </w:t>
+      </w:r>
+      <w:r>
+        <w:t xml:space="preserve">Elle fut fondée en 1993. Depuis cette époque, le géant corporatif ne cesse d’innover. </w:t>
+      </w:r>
+      <w:r>
+        <w:t xml:space="preserve">Sa création la plus connu est probablement le « CUDA </w:t>
+      </w:r>
+      <w:proofErr w:type="spellStart"/>
+      <w:r>
+        <w:t>core</w:t>
+      </w:r>
+      <w:proofErr w:type="spellEnd"/>
+      <w:r>
+        <w:t xml:space="preserve"> ». C’est ainsi que la corporation fait appeler les cœurs de ses GPU. En parlant très généralement, plus un GPU à de cœur, plus il sera rapide. </w:t>
+      </w:r>
+      <w:r>
+        <w:t>Le principale avantage des cœurs CUDA est la simplicité avec laquelle il est possible de les programmer. Il</w:t>
+      </w:r>
+      <w:r>
+        <w:t>s</w:t>
+      </w:r>
+      <w:r>
+        <w:t xml:space="preserve"> possède</w:t>
+      </w:r>
+      <w:r>
+        <w:t>nt</w:t>
+      </w:r>
+      <w:r>
+        <w:t xml:space="preserve"> leur propre langage de programmation, connu sous le même nom. </w:t>
+      </w:r>
+      <w:r>
+        <w:t>Ce langage est très similaire au C++, il permet au programmeur de donner des instructions directement au GPU, et cela, au lieu de passer par une bibliothèque graphique 3D.</w:t>
+      </w:r>
+      <w:r>
+        <w:t xml:space="preserve"> Cela permet d’écrire des programmes complexes à exécution parallèle</w:t>
+      </w:r>
+      <w:r>
+        <w:t xml:space="preserve"> qui fonctionneront beaucoup plus rapidement</w:t>
+      </w:r>
+      <w:r>
+        <w:t xml:space="preserve"> que si écrit autrement</w:t>
+      </w:r>
+      <w:r>
+        <w:t>.</w:t>
+      </w:r>
+      <w:r>
+        <w:br/>
+      </w:r>
+      <w:r>
+        <w:t xml:space="preserve"> </w:t>
+      </w:r>
+      <w:r>
+        <w:br/>
+      </w:r>
+      <w:r>
+        <w:t>L’architecture la plus récente produite par la compagnie est ADA Lovelace.</w:t>
+      </w:r>
+      <w:r>
+        <w:t xml:space="preserve"> Elle utilise une puce monolithique produite sur le dernier processus 4 nanomètres de TSMC. Il est important de ce souvenir, que plus les composant</w:t>
+      </w:r>
+      <w:r>
+        <w:t>e</w:t>
+      </w:r>
+      <w:r>
+        <w:t>s électroniques sont proches les un</w:t>
+      </w:r>
+      <w:r>
+        <w:t>e</w:t>
+      </w:r>
+      <w:r>
+        <w:t>s des autres, plus ils pourront communiquer rapidement. Cela s’applique aussi aux différents</w:t>
+      </w:r>
+      <w:r>
+        <w:t xml:space="preserve"> transistors</w:t>
+      </w:r>
+      <w:r>
+        <w:t xml:space="preserve"> d’un GPU.</w:t>
+      </w:r>
+      <w:r>
+        <w:t xml:space="preserve"> </w:t>
+      </w:r>
+      <w:r>
+        <w:t xml:space="preserve">La version la plus rapide provenant de ce processus est AD102 avec un total de 76.3 milliards de transistors, ainsi que 16384 cœurs CUDA. </w:t>
+      </w:r>
+      <w:r>
+        <w:br/>
+      </w:r>
+      <w:r>
+        <w:br/>
+        <w:t xml:space="preserve">Cette quantité élevée de transistors et de cœurs à pour résultat un maximum de 82.6 téraflops. Pour ceux qui ne serait pas ce qu’est un téraflop. C’est la capacité qu’a un processeur à calculer mille milliards d’opération en virgule flottante par secondes. </w:t>
+      </w:r>
+      <w:r>
+        <w:t xml:space="preserve">Cela offre aux nouveaux GPU provenant de </w:t>
+      </w:r>
+      <w:proofErr w:type="spellStart"/>
+      <w:r>
+        <w:t>Nvidia</w:t>
+      </w:r>
+      <w:proofErr w:type="spellEnd"/>
+      <w:r>
+        <w:t xml:space="preserve"> la capacité de pousser des taux de rafraichissement élevé, et cela même à une résolution aussi grande que 4K. </w:t>
+      </w:r>
+      <w:r>
+        <w:t>On voit maintenant apparaitre des CPU « </w:t>
+      </w:r>
+      <w:proofErr w:type="spellStart"/>
+      <w:r>
+        <w:t>bottleneck</w:t>
+      </w:r>
+      <w:proofErr w:type="spellEnd"/>
+      <w:r>
+        <w:t xml:space="preserve"> » même à cette résolution, ce qui était impensable auparavant. </w:t>
+      </w:r>
+    </w:p>
+    <w:p>
+      <w:r>
+        <w:t xml:space="preserve">Cette nouvelle architecture offre pour la première fois des performances acceptable en tracement de rayon ou « ray tracing ».  Cela, grâce à la troisième génération de cœur RT introduite avec cette génération de carte graphique. </w:t>
+      </w:r>
+      <w:r>
+        <w:t xml:space="preserve">Le tracement de rayon est </w:t>
+      </w:r>
+      <w:r>
+        <w:t>une technologie utilisée</w:t>
+      </w:r>
+      <w:r>
+        <w:t xml:space="preserve"> depuis très longtemps en animation 3D. La différence est ici que les rayons de lumières sont tracés en temps réel.</w:t>
+      </w:r>
+      <w:r>
+        <w:t xml:space="preserve"> Selon </w:t>
+      </w:r>
+      <w:proofErr w:type="spellStart"/>
+      <w:r>
+        <w:t>Nvidia</w:t>
+      </w:r>
+      <w:proofErr w:type="spellEnd"/>
+      <w:r>
+        <w:t>, ces nouveaux cœurs exécutent leurs calcules jusqu’à deux fois plus vite, que ceux de la génération précédente.</w:t>
+      </w:r>
+    </w:p>
+    <w:p>
+      <w:r>
+        <w:t>Avoir autant de rayons devant être tracés aussi vite à pour conséquence de ralentir la vitesse à laquelle les « </w:t>
+      </w:r>
+      <w:proofErr w:type="spellStart"/>
+      <w:r>
+        <w:t>shaders</w:t>
+      </w:r>
+      <w:proofErr w:type="spellEnd"/>
+      <w:r>
+        <w:t xml:space="preserve"> » peuvent calculer les niveaux appropriés de lumière, d’ombre et de couleur qui devront être affichés à l’écran. </w:t>
+      </w:r>
+      <w:r>
+        <w:t xml:space="preserve">C’est ici que rentre en jeu une nouvelle technologie introduite avec cette </w:t>
+      </w:r>
+      <w:r>
+        <w:t>architecture, soit</w:t>
+      </w:r>
+      <w:r>
+        <w:t xml:space="preserve"> le réarrangement de l’ordre d’exécution des « </w:t>
+      </w:r>
+      <w:proofErr w:type="spellStart"/>
+      <w:r>
+        <w:t>shaders</w:t>
+      </w:r>
+      <w:proofErr w:type="spellEnd"/>
+      <w:r>
+        <w:t xml:space="preserve"> ». </w:t>
+      </w:r>
+      <w:r>
+        <w:t>Changer l’ordre d’exécution en fonction de la scène et de ce qui doit être calculé en premier, à pour conséquence d’accélérer la production d’image complète par jusqu’à 25 pourcent</w:t>
+      </w:r>
+      <w:r>
+        <w:t>s</w:t>
+      </w:r>
+      <w:r>
+        <w:t>.</w:t>
+      </w:r>
+      <w:r>
+        <w:t xml:space="preserve"> </w:t>
+      </w:r>
+    </w:p>
+    <w:p>
+      <w:r>
+        <w:t xml:space="preserve">La dernière technologie intéressante introduite par ces nouvelles cartes graphiques est DLSS 3. </w:t>
+      </w:r>
+      <w:r>
+        <w:t>Celle-ci fait en soit la même chose que son prédécesseur</w:t>
+      </w:r>
+      <w:r>
+        <w:t>. D</w:t>
+      </w:r>
+      <w:r>
+        <w:t xml:space="preserve">onc </w:t>
+      </w:r>
+      <w:r>
+        <w:t xml:space="preserve">prendre une image de basse résolution et, grâce </w:t>
+      </w:r>
+      <w:r>
+        <w:lastRenderedPageBreak/>
+        <w:t xml:space="preserve">à des algorithmes, augmenter </w:t>
+      </w:r>
+      <w:r>
+        <w:t>cette dernière tout</w:t>
+      </w:r>
+      <w:r>
+        <w:t xml:space="preserve"> en reconstruisant l’image. Ce qui offre parfois des images de </w:t>
+      </w:r>
+      <w:r>
+        <w:t>meilleures qualités</w:t>
+      </w:r>
+      <w:r>
+        <w:t xml:space="preserve"> que l’original. </w:t>
+      </w:r>
+      <w:r>
+        <w:t xml:space="preserve">La nouveauté est ici la capacité qu’on les cœurs </w:t>
+      </w:r>
+      <w:proofErr w:type="spellStart"/>
+      <w:r>
+        <w:t>Tensor</w:t>
+      </w:r>
+      <w:proofErr w:type="spellEnd"/>
+      <w:r>
+        <w:t xml:space="preserve"> a aussi généré de nouvelles images grâce à de l’intelligence artificielle. </w:t>
+      </w:r>
+      <w:r>
+        <w:t xml:space="preserve">L’IA va </w:t>
+      </w:r>
+      <w:r>
+        <w:t>analyser</w:t>
+      </w:r>
+      <w:r>
+        <w:t xml:space="preserve"> l’image grâce à des vecteurs de mouvement, pour ensuite </w:t>
+      </w:r>
+      <w:r>
+        <w:t>déterminer</w:t>
+      </w:r>
+      <w:r>
+        <w:t xml:space="preserve"> et prédire à quoi ressemblera la prochaine image qui devra être affiché à l’écran.</w:t>
+      </w:r>
+      <w:r>
+        <w:t xml:space="preserve"> </w:t>
+      </w:r>
+      <w:r>
+        <w:t>Ces nouvelles images générées par l’IA</w:t>
+      </w:r>
+      <w:r>
+        <w:t xml:space="preserve"> sont affichées en alternance avec d’autres </w:t>
+      </w:r>
+      <w:r>
+        <w:t>produite</w:t>
+      </w:r>
+      <w:r>
+        <w:t xml:space="preserve"> plus traditionnellement.</w:t>
+      </w:r>
+      <w:r>
+        <w:t xml:space="preserve"> Cette nouvelle version de DLSS a pour effet d’augmenter grandement le taux de rafraichissement. </w:t>
+      </w:r>
+    </w:p>
+    <w:p>
+      <w:pPr>
+        <w:rPr>
+          <w:b/>
+          <w:bCs/>
+        </w:rPr>
+      </w:pPr>
+      <w:r>
+        <w:rPr>
+          <w:b/>
+          <w:bCs/>
+        </w:rPr>
+        <w:t>RDNA 3</w:t>
+      </w:r>
+    </w:p>
+    <w:p>
+      <w:r>
+        <w:t>AMD est le principal compétiteur d’</w:t>
+      </w:r>
+      <w:proofErr w:type="spellStart"/>
+      <w:r>
+        <w:t>Nvidia</w:t>
+      </w:r>
+      <w:proofErr w:type="spellEnd"/>
+      <w:r>
+        <w:t xml:space="preserve"> dans le domaine des cartes graphiques</w:t>
+      </w:r>
+      <w:r>
+        <w:t xml:space="preserve">. </w:t>
+      </w:r>
+      <w:r>
+        <w:t>« </w:t>
+      </w:r>
+      <w:proofErr w:type="spellStart"/>
+      <w:r>
+        <w:t>Adavanced</w:t>
+      </w:r>
+      <w:proofErr w:type="spellEnd"/>
+      <w:r>
+        <w:t xml:space="preserve"> Micro </w:t>
+      </w:r>
+      <w:proofErr w:type="spellStart"/>
+      <w:r>
+        <w:t>Devices</w:t>
+      </w:r>
+      <w:proofErr w:type="spellEnd"/>
+      <w:r>
+        <w:t xml:space="preserve"> » est une compagnie fondée aux États-Unis en 1969. Elle est surtout </w:t>
+      </w:r>
+      <w:r>
+        <w:t>reconnue</w:t>
+      </w:r>
+      <w:r>
+        <w:t xml:space="preserve"> comme un fabriquant de CPU, surtout depuis la sortie de son architecture </w:t>
+      </w:r>
+      <w:proofErr w:type="spellStart"/>
+      <w:r>
+        <w:t>Ryzen</w:t>
+      </w:r>
+      <w:proofErr w:type="spellEnd"/>
+      <w:r>
+        <w:t xml:space="preserve">. </w:t>
+      </w:r>
+      <w:r>
+        <w:t>Celle-ci se différencie de la compétition grâce à son approche de « </w:t>
+      </w:r>
+      <w:proofErr w:type="spellStart"/>
+      <w:r>
+        <w:t>chiplet</w:t>
+      </w:r>
+      <w:proofErr w:type="spellEnd"/>
+      <w:r>
+        <w:t xml:space="preserve"> ». Elle consiste à produire plusieurs puces différentes pour plus tard les connectés sur un même circuit imprimé. </w:t>
+      </w:r>
+      <w:r>
+        <w:t xml:space="preserve">Cela permet de réduire les coûts de production, car le taux d’échec est beaucoup plus bas. </w:t>
+      </w:r>
+      <w:r>
+        <w:t>Mais elle permet aussi une grande variété de configuration</w:t>
+      </w:r>
+      <w:r>
+        <w:t xml:space="preserve"> possible, et cela,</w:t>
+      </w:r>
+      <w:r>
+        <w:t xml:space="preserve"> plus facilement qu’avec un processus monolithique traditionnel.</w:t>
+      </w:r>
+      <w:r>
+        <w:t xml:space="preserve"> </w:t>
+      </w:r>
+      <w:r>
+        <w:t xml:space="preserve"> </w:t>
+      </w:r>
+      <w:r>
+        <w:br/>
+      </w:r>
+      <w:r>
+        <w:br/>
+        <w:t xml:space="preserve">Avant de parler des nouveaux processeurs graphiques de la compagnie. </w:t>
+      </w:r>
+      <w:r>
+        <w:t xml:space="preserve">Il nous faut au préalable expliquer ce qu’est SLI ou aussi connu sous le nom de </w:t>
+      </w:r>
+      <w:proofErr w:type="spellStart"/>
+      <w:r>
+        <w:t>Cr</w:t>
+      </w:r>
+      <w:r>
+        <w:t>ossfire</w:t>
+      </w:r>
+      <w:proofErr w:type="spellEnd"/>
+      <w:r>
+        <w:t xml:space="preserve">. </w:t>
+      </w:r>
+      <w:r>
+        <w:t>La seule différence</w:t>
+      </w:r>
+      <w:r>
+        <w:t xml:space="preserve"> est que SLI est le nom que donne </w:t>
+      </w:r>
+      <w:proofErr w:type="spellStart"/>
+      <w:r>
+        <w:t>Nvidia</w:t>
+      </w:r>
+      <w:proofErr w:type="spellEnd"/>
+      <w:r>
+        <w:t xml:space="preserve"> à la technologie et </w:t>
+      </w:r>
+      <w:proofErr w:type="spellStart"/>
+      <w:r>
+        <w:t>Crossfire</w:t>
+      </w:r>
+      <w:proofErr w:type="spellEnd"/>
+      <w:r>
+        <w:t xml:space="preserve"> celui qu’AMD lui donne. </w:t>
+      </w:r>
+      <w:r>
+        <w:t xml:space="preserve">Cette technologie permet de relier deux </w:t>
+      </w:r>
+      <w:proofErr w:type="spellStart"/>
+      <w:r>
+        <w:t>GPUs</w:t>
+      </w:r>
+      <w:proofErr w:type="spellEnd"/>
+      <w:r>
+        <w:t xml:space="preserve"> à l’aide d’un lien externe</w:t>
+      </w:r>
+      <w:r>
+        <w:t xml:space="preserve">. </w:t>
+      </w:r>
+      <w:r>
+        <w:t xml:space="preserve"> </w:t>
+      </w:r>
+      <w:r>
+        <w:t>Laissant les</w:t>
+      </w:r>
+      <w:r>
+        <w:t xml:space="preserve"> deux cartes communiquer plus rapidement que s’il ne faisait que transférer leurs données par leur port </w:t>
+      </w:r>
+      <w:proofErr w:type="spellStart"/>
+      <w:r>
+        <w:t>PCIe</w:t>
+      </w:r>
+      <w:proofErr w:type="spellEnd"/>
+      <w:r>
+        <w:t xml:space="preserve"> respectif.</w:t>
+      </w:r>
+      <w:r>
+        <w:t xml:space="preserve"> Ce lien permet aux cartes de se séparer leurs respectives tâches, accélérant ainsi la vitesse des calculs devant être fait.</w:t>
+      </w:r>
+      <w:r>
+        <w:t xml:space="preserve"> Malheureusement, la technologie était </w:t>
+      </w:r>
+      <w:r>
+        <w:t>considérée</w:t>
+      </w:r>
+      <w:r>
+        <w:t xml:space="preserve"> trop lente et problématique par les deux géants de « </w:t>
+      </w:r>
+      <w:r>
+        <w:t>Silicon</w:t>
+      </w:r>
+      <w:r>
+        <w:t xml:space="preserve"> </w:t>
+      </w:r>
+      <w:r>
+        <w:t>Valley</w:t>
+      </w:r>
+      <w:r>
+        <w:t xml:space="preserve"> ». Elle n’est à présent plus supporter par les deux </w:t>
+      </w:r>
+      <w:r>
+        <w:t>compagnies</w:t>
+      </w:r>
+      <w:r>
+        <w:t>.</w:t>
+      </w:r>
+      <w:r>
+        <w:t xml:space="preserve">  </w:t>
+      </w:r>
+      <w:r>
+        <w:t xml:space="preserve">  </w:t>
+      </w:r>
+    </w:p>
+    <w:p>
+      <w:r>
+        <w:t xml:space="preserve">Vient alors AMD avec le dévoilement récent de leur nouvelle architecture pour processeur graphique : RDNA 3. </w:t>
+      </w:r>
+      <w:r>
+        <w:t xml:space="preserve">Ce qui rend la corporation le plus fiers est son efficacité watt pour watt. Promettant 54 </w:t>
+      </w:r>
+      <w:r>
+        <w:t>pourcents</w:t>
+      </w:r>
+      <w:r>
+        <w:t xml:space="preserve"> plus de performance que RDNA 2 lorsque le même budget de courant est utilisé. </w:t>
+      </w:r>
+      <w:r>
+        <w:t>Mais ce qui redéfinit l’histoire est l’introduction des premiers GPU utilisant des « </w:t>
+      </w:r>
+      <w:proofErr w:type="spellStart"/>
+      <w:r>
+        <w:t>chiplets</w:t>
+      </w:r>
+      <w:proofErr w:type="spellEnd"/>
+      <w:r>
+        <w:t xml:space="preserve"> ». </w:t>
+      </w:r>
+    </w:p>
     <w:sectPr>
       <w:pgSz w:w="12240" w:h="15840"/>
       <w:pgMar w:top="1440" w:right="1440" w:bottom="1440" w:left="1440" w:header="708" w:footer="708" w:gutter="0"/>

</xml_diff>

<commit_message>
Time to code boys
</commit_message>
<xml_diff>
--- a/Prog session 1/Outils et matériels/TP recherche/NAI.docx
+++ b/Prog session 1/Outils et matériels/TP recherche/NAI.docx
@@ -4,146 +4,17 @@
   <w:body>
     <w:p>
       <w:r>
-        <w:t xml:space="preserve">-Introduction </w:t>
-      </w:r>
-      <w:r>
-        <w:br/>
-        <w:t>Objectif du texte</w:t>
-      </w:r>
-      <w:r>
-        <w:br/>
-      </w:r>
-      <w:r>
-        <w:t>Qu’est qu</w:t>
-      </w:r>
-      <w:r>
-        <w:t xml:space="preserve">’un </w:t>
-      </w:r>
-      <w:proofErr w:type="spellStart"/>
-      <w:r>
-        <w:t>gpu</w:t>
-      </w:r>
-      <w:proofErr w:type="spellEnd"/>
-      <w:r>
-        <w:t>?</w:t>
-      </w:r>
-      <w:r>
-        <w:br/>
-        <w:t>Qu’est ce qu’une architecture?</w:t>
-      </w:r>
-      <w:r>
-        <w:br/>
-      </w:r>
-    </w:p>
-    <w:p>
-      <w:r>
-        <w:t>-</w:t>
-      </w:r>
-      <w:proofErr w:type="spellStart"/>
-      <w:r>
-        <w:t>Nvidia</w:t>
-      </w:r>
-      <w:proofErr w:type="spellEnd"/>
-      <w:r>
-        <w:br/>
-        <w:t xml:space="preserve">Histoire rapide </w:t>
-      </w:r>
-      <w:proofErr w:type="spellStart"/>
-      <w:r>
-        <w:t>nvidia</w:t>
-      </w:r>
-      <w:proofErr w:type="spellEnd"/>
-      <w:r>
-        <w:br/>
-      </w:r>
-      <w:proofErr w:type="spellStart"/>
-      <w:r>
-        <w:t>Capactié</w:t>
-      </w:r>
-      <w:proofErr w:type="spellEnd"/>
-      <w:r>
-        <w:t xml:space="preserve"> </w:t>
-      </w:r>
-      <w:proofErr w:type="spellStart"/>
-      <w:r>
-        <w:t>gpu</w:t>
-      </w:r>
-      <w:proofErr w:type="spellEnd"/>
-      <w:r>
-        <w:br/>
-        <w:t>Dernière archit</w:t>
-      </w:r>
-      <w:r>
-        <w:t>ecture lovelace</w:t>
-      </w:r>
-    </w:p>
-    <w:p>
-      <w:r>
-        <w:t>-AMD</w:t>
-      </w:r>
-      <w:r>
-        <w:br/>
-        <w:t xml:space="preserve">Histoire rapide </w:t>
-      </w:r>
-      <w:proofErr w:type="spellStart"/>
-      <w:r>
-        <w:t>amd</w:t>
-      </w:r>
-      <w:proofErr w:type="spellEnd"/>
-      <w:r>
-        <w:br/>
-        <w:t>Ca</w:t>
-      </w:r>
-      <w:r>
-        <w:t xml:space="preserve">pacité </w:t>
-      </w:r>
-      <w:proofErr w:type="spellStart"/>
-      <w:r>
-        <w:t>gpu</w:t>
-      </w:r>
-      <w:proofErr w:type="spellEnd"/>
-      <w:r>
-        <w:br/>
-        <w:t>Dernière architecture RDNA3</w:t>
-      </w:r>
-    </w:p>
-    <w:p>
-      <w:r>
-        <w:t>-Intel</w:t>
-      </w:r>
-      <w:r>
-        <w:br/>
-        <w:t xml:space="preserve">Histoire rapide </w:t>
-      </w:r>
-      <w:proofErr w:type="spellStart"/>
-      <w:r>
-        <w:t>intel</w:t>
-      </w:r>
-      <w:proofErr w:type="spellEnd"/>
-      <w:r>
-        <w:br/>
-        <w:t xml:space="preserve">Capacité </w:t>
-      </w:r>
-      <w:proofErr w:type="spellStart"/>
-      <w:r>
-        <w:t>gpu</w:t>
-      </w:r>
-      <w:proofErr w:type="spellEnd"/>
-      <w:r>
-        <w:br/>
-        <w:t xml:space="preserve">Dernière architecture </w:t>
-      </w:r>
-      <w:proofErr w:type="spellStart"/>
-      <w:r>
-        <w:t>Alchemist</w:t>
-      </w:r>
-      <w:proofErr w:type="spellEnd"/>
-      <w:r>
-        <w:br/>
-      </w:r>
-      <w:r>
-        <w:br/>
-        <w:t>Source :</w:t>
+        <w:br/>
+      </w:r>
+      <w:r>
+        <w:br/>
+        <w:t>Source</w:t>
+      </w:r>
+      <w:r>
+        <w:t>s</w:t>
+      </w:r>
+      <w:r>
+        <w:t> :</w:t>
       </w:r>
       <w:r>
         <w:br/>
@@ -284,6 +155,11 @@
       </w:hyperlink>
     </w:p>
     <w:p>
+      <w:pPr>
+        <w:rPr>
+          <w:rStyle w:val="Lienhypertexte"/>
+        </w:rPr>
+      </w:pPr>
       <w:hyperlink r:id="rId18" w:history="1">
         <w:r>
           <w:rPr>
@@ -293,6 +169,48 @@
         </w:r>
       </w:hyperlink>
     </w:p>
+    <w:p>
+      <w:hyperlink r:id="rId19" w:history="1">
+        <w:r>
+          <w:rPr>
+            <w:rStyle w:val="Lienhypertexte"/>
+          </w:rPr>
+          <w:t>https://www.topflightpc.com/blog/sli-and-crossfire</w:t>
+        </w:r>
+      </w:hyperlink>
+    </w:p>
+    <w:p>
+      <w:hyperlink r:id="rId20" w:history="1">
+        <w:r>
+          <w:rPr>
+            <w:rStyle w:val="Lienhypertexte"/>
+          </w:rPr>
+          <w:t>https://hothardware.com/reviews/amd-radeon-rdna-3-architecture-overview</w:t>
+        </w:r>
+      </w:hyperlink>
+    </w:p>
+    <w:p>
+      <w:hyperlink r:id="rId21" w:anchor="RDNA%E2%84%A2-3" w:history="1">
+        <w:r>
+          <w:rPr>
+            <w:rStyle w:val="Lienhypertexte"/>
+          </w:rPr>
+          <w:t>https://www.amd.com/fr/technologies/rdna#RDNA%E2%84%A2-3</w:t>
+        </w:r>
+      </w:hyperlink>
+    </w:p>
+    <w:p>
+      <w:hyperlink r:id="rId22" w:history="1">
+        <w:r>
+          <w:rPr>
+            <w:rStyle w:val="Lienhypertexte"/>
+          </w:rPr>
+          <w:t>https://www.tomshardware.com/news/amd-rdna-3-gpu-architecture-deep-dive-the-ryzen-moment-for-gpus?utm_campaign=socialflow&amp;utm_medium=social&amp;utm_source=twitter.com</w:t>
+        </w:r>
+      </w:hyperlink>
+    </w:p>
+    <w:p/>
+    <w:p/>
     <w:p/>
     <w:p/>
     <w:p>
@@ -307,7 +225,6 @@
           <w:b/>
           <w:bCs/>
         </w:rPr>
-        <w:lastRenderedPageBreak/>
         <w:t>Introduction</w:t>
       </w:r>
     </w:p>
@@ -352,6 +269,7 @@
           <w:b/>
           <w:bCs/>
         </w:rPr>
+        <w:lastRenderedPageBreak/>
         <w:t>Qu’est-ce qu’un processeur graphique?</w:t>
       </w:r>
       <w:r>
@@ -570,11 +488,7 @@
         <w:t xml:space="preserve">el que les textures, plus tard dans le traitement. </w:t>
       </w:r>
       <w:r>
-        <w:t xml:space="preserve">Le deuxième groupe commence avec la rastérisation, qui renvoi </w:t>
-      </w:r>
-      <w:r>
-        <w:lastRenderedPageBreak/>
-        <w:t xml:space="preserve">plusieurs fragments de l’image à une unité qui les traite et les combine. Finalement les valeurs de couleur de chaque fragment </w:t>
+        <w:t xml:space="preserve">Le deuxième groupe commence avec la rastérisation, qui renvoi plusieurs fragments de l’image à une unité qui les traite et les combine. Finalement les valeurs de couleur de chaque fragment </w:t>
       </w:r>
       <w:r>
         <w:t>sont</w:t>
@@ -631,7 +545,11 @@
         <w:t xml:space="preserve"> est la compagnie productrice de GPU discret la plus connu, ainsi que la plus répandu à travers les machines de consommateurs autour du globe. </w:t>
       </w:r>
       <w:r>
-        <w:t xml:space="preserve">Elle fut fondée en 1993. Depuis cette époque, le géant corporatif ne cesse d’innover. </w:t>
+        <w:t xml:space="preserve">Elle fut fondée en 1993. Depuis cette époque, le géant </w:t>
+      </w:r>
+      <w:r>
+        <w:lastRenderedPageBreak/>
+        <w:t xml:space="preserve">corporatif ne cesse d’innover. </w:t>
       </w:r>
       <w:r>
         <w:t xml:space="preserve">Sa création la plus connu est probablement le « CUDA </w:t>
@@ -824,15 +742,13 @@
         <w:t xml:space="preserve">onc </w:t>
       </w:r>
       <w:r>
-        <w:t xml:space="preserve">prendre une image de basse résolution et, grâce </w:t>
-      </w:r>
-      <w:r>
-        <w:lastRenderedPageBreak/>
-        <w:t xml:space="preserve">à des algorithmes, augmenter </w:t>
-      </w:r>
+        <w:t xml:space="preserve">prendre une image de basse résolution et, grâce à des algorithmes, augmenter </w:t>
+      </w:r>
+      <w:proofErr w:type="gramStart"/>
       <w:r>
         <w:t>cette dernière tout</w:t>
       </w:r>
+      <w:proofErr w:type="gramEnd"/>
       <w:r>
         <w:t xml:space="preserve"> en reconstruisant l’image. Ce qui offre parfois des images de </w:t>
       </w:r>
@@ -899,6 +815,7 @@
           <w:b/>
           <w:bCs/>
         </w:rPr>
+        <w:lastRenderedPageBreak/>
         <w:t>RDNA 3</w:t>
       </w:r>
     </w:p>
@@ -1112,9 +1029,107 @@
       </w:r>
       <w:proofErr w:type="spellEnd"/>
       <w:r>
+        <w:t> »</w:t>
+      </w:r>
+      <w:r>
+        <w:t>.</w:t>
+      </w:r>
+      <w:r>
+        <w:br/>
+      </w:r>
+      <w:r>
+        <w:br/>
+        <w:t xml:space="preserve">Tel le faisait SLI ou </w:t>
+      </w:r>
+      <w:proofErr w:type="spellStart"/>
+      <w:r>
+        <w:t>Crossfire</w:t>
+      </w:r>
+      <w:proofErr w:type="spellEnd"/>
+      <w:r>
+        <w:t xml:space="preserve"> avant, on tente ici de rejoindre plusieurs GPU ensemble dans le but d’accélérer les calculs de l’ordinateur. </w:t>
+      </w:r>
+      <w:r>
+        <w:t xml:space="preserve">La différence est que l’on a plus besoin de connecteur externe. Tout </w:t>
+      </w:r>
+      <w:r>
+        <w:t>se</w:t>
+      </w:r>
+      <w:r>
+        <w:t xml:space="preserve"> fait sur le PCB. </w:t>
+      </w:r>
+      <w:r>
+        <w:t xml:space="preserve">AMD a choisi d’essayer ce nouveau processus, car par le passé, tout amélioration se produisait généralement en réduisant la taille de la puce en elle-même. Malheureusement, le progrès que cela apportait </w:t>
+      </w:r>
+      <w:proofErr w:type="gramStart"/>
+      <w:r>
+        <w:t>a</w:t>
+      </w:r>
+      <w:proofErr w:type="gramEnd"/>
+      <w:r>
+        <w:t xml:space="preserve"> grandement ralentit dans les dernières années, raison pour laquelle il nous faut trouver de nouvelles solutions. </w:t>
+      </w:r>
+      <w:r>
+        <w:t>L’utilisation de « </w:t>
+      </w:r>
+      <w:proofErr w:type="spellStart"/>
+      <w:r>
+        <w:t>chiplets</w:t>
+      </w:r>
+      <w:proofErr w:type="spellEnd"/>
+      <w:r>
+        <w:t> » était plus simple car la vitesse requise pour relier les différentes puces sans latence est moindre. Pour un GPU, on a besoin d’exponentiellement plus de bande passante. La solution est de réduire la taille de ce qui peut être réduit et de conserver le reste sur une grande puce. Cela donne naissance au GCD fait sur un processus de 5 nanomètres, qui contient ce à quoi l’on s’attendrait d’un GPU traditionnel, mise à part une interface pour la mémoire et de la cache L3. Cela se situe à l’intérieur de 6 MCD fait sur un processus de 6 nanomètres. Les MCD sont reliés au GCD à l’aide de qu’AMD nomme « </w:t>
+      </w:r>
+      <w:proofErr w:type="spellStart"/>
+      <w:r>
+        <w:t>Infinity</w:t>
+      </w:r>
+      <w:proofErr w:type="spellEnd"/>
+      <w:r>
+        <w:t xml:space="preserve"> </w:t>
+      </w:r>
+      <w:proofErr w:type="spellStart"/>
+      <w:r>
+        <w:t>Fanouts</w:t>
+      </w:r>
+      <w:proofErr w:type="spellEnd"/>
+      <w:r>
         <w:t xml:space="preserve"> ». </w:t>
       </w:r>
-    </w:p>
+      <w:r>
+        <w:t xml:space="preserve">Ce lien personnalisé permet d’obtenir des vitesses de transfert entre les différentes puces allant jusqu’à 5.3TB/sec. </w:t>
+      </w:r>
+      <w:r>
+        <w:t xml:space="preserve">Cela </w:t>
+      </w:r>
+      <w:r>
+        <w:t>se trouve à être</w:t>
+      </w:r>
+      <w:r>
+        <w:t xml:space="preserve"> douze fois plus vite que ce qui est nécessaire pour les « </w:t>
+      </w:r>
+      <w:proofErr w:type="spellStart"/>
+      <w:r>
+        <w:t>chiplets</w:t>
+      </w:r>
+      <w:proofErr w:type="spellEnd"/>
+      <w:r>
+        <w:t> » présent</w:t>
+      </w:r>
+      <w:r>
+        <w:t>ent</w:t>
+      </w:r>
+      <w:r>
+        <w:t xml:space="preserve"> sur un CPU. </w:t>
+      </w:r>
+      <w:r>
+        <w:br/>
+      </w:r>
+      <w:r>
+        <w:br/>
+      </w:r>
+    </w:p>
+    <w:p/>
     <w:sectPr>
       <w:pgSz w:w="12240" w:h="15840"/>
       <w:pgMar w:top="1440" w:right="1440" w:bottom="1440" w:left="1440" w:header="708" w:footer="708" w:gutter="0"/>

</xml_diff>